<commit_message>
Last Commit for Manual
</commit_message>
<xml_diff>
--- a/Game Manual.docx
+++ b/Game Manual.docx
@@ -1,6 +1,6 @@
 
 <file path=word/document.xml><?xml version="1.0" encoding="utf-8"?>
-<w:document xmlns:wpc="http://schemas.microsoft.com/office/word/2010/wordprocessingCanvas" xmlns:cx="http://schemas.microsoft.com/office/drawing/2014/chartex" xmlns:cx1="http://schemas.microsoft.com/office/drawing/2015/9/8/chartex" xmlns:cx2="http://schemas.microsoft.com/office/drawing/2015/10/21/chartex" xmlns:cx3="http://schemas.microsoft.com/office/drawing/2016/5/9/chartex" xmlns:cx4="http://schemas.microsoft.com/office/drawing/2016/5/10/chartex" xmlns:cx5="http://schemas.microsoft.com/office/drawing/2016/5/11/chartex" xmlns:cx6="http://schemas.microsoft.com/office/drawing/2016/5/12/chartex" xmlns:cx7="http://schemas.microsoft.com/office/drawing/2016/5/13/chartex" xmlns:cx8="http://schemas.microsoft.com/office/drawing/2016/5/14/chartex" xmlns:mc="http://schemas.openxmlformats.org/markup-compatibility/2006" xmlns:aink="http://schemas.microsoft.com/office/drawing/2016/ink" xmlns:am3d="http://schemas.microsoft.com/office/drawing/2017/model3d" xmlns:o="urn:schemas-microsoft-com:office:office" xmlns:r="http://schemas.openxmlformats.org/officeDocument/2006/relationships" xmlns:m="http://schemas.openxmlformats.org/officeDocument/2006/math" xmlns:v="urn:schemas-microsoft-com:vml" xmlns:wp14="http://schemas.microsoft.com/office/word/2010/wordprocessingDrawing" xmlns:wp="http://schemas.openxmlformats.org/drawingml/2006/wordprocessingDrawing" xmlns:w10="urn:schemas-microsoft-com:office:word" xmlns:w="http://schemas.openxmlformats.org/wordprocessingml/2006/main" xmlns:w14="http://schemas.microsoft.com/office/word/2010/wordml" xmlns:w15="http://schemas.microsoft.com/office/word/2012/wordml" xmlns:w16cid="http://schemas.microsoft.com/office/word/2016/wordml/cid" xmlns:w16se="http://schemas.microsoft.com/office/word/2015/wordml/symex" xmlns:wpg="http://schemas.microsoft.com/office/word/2010/wordprocessingGroup" xmlns:wpi="http://schemas.microsoft.com/office/word/2010/wordprocessingInk" xmlns:wne="http://schemas.microsoft.com/office/word/2006/wordml" xmlns:wps="http://schemas.microsoft.com/office/word/2010/wordprocessingShape" mc:Ignorable="w14 w15 w16se w16cid wp14">
+<w:document xmlns:wpc="http://schemas.microsoft.com/office/word/2010/wordprocessingCanvas" xmlns:cx="http://schemas.microsoft.com/office/drawing/2014/chartex" xmlns:cx1="http://schemas.microsoft.com/office/drawing/2015/9/8/chartex" xmlns:cx2="http://schemas.microsoft.com/office/drawing/2015/10/21/chartex" xmlns:cx3="http://schemas.microsoft.com/office/drawing/2016/5/9/chartex" xmlns:cx4="http://schemas.microsoft.com/office/drawing/2016/5/10/chartex" xmlns:cx5="http://schemas.microsoft.com/office/drawing/2016/5/11/chartex" xmlns:cx6="http://schemas.microsoft.com/office/drawing/2016/5/12/chartex" xmlns:cx7="http://schemas.microsoft.com/office/drawing/2016/5/13/chartex" xmlns:cx8="http://schemas.microsoft.com/office/drawing/2016/5/14/chartex" xmlns:mc="http://schemas.openxmlformats.org/markup-compatibility/2006" xmlns:aink="http://schemas.microsoft.com/office/drawing/2016/ink" xmlns:am3d="http://schemas.microsoft.com/office/drawing/2017/model3d" xmlns:o="urn:schemas-microsoft-com:office:office" xmlns:r="http://schemas.openxmlformats.org/officeDocument/2006/relationships" xmlns:m="http://schemas.openxmlformats.org/officeDocument/2006/math" xmlns:v="urn:schemas-microsoft-com:vml" xmlns:wp14="http://schemas.microsoft.com/office/word/2010/wordprocessingDrawing" xmlns:wp="http://schemas.openxmlformats.org/drawingml/2006/wordprocessingDrawing" xmlns:w10="urn:schemas-microsoft-com:office:word" xmlns:w="http://schemas.openxmlformats.org/wordprocessingml/2006/main" xmlns:w14="http://schemas.microsoft.com/office/word/2010/wordml" xmlns:w15="http://schemas.microsoft.com/office/word/2012/wordml" xmlns:w16cex="http://schemas.microsoft.com/office/word/2018/wordml/cex" xmlns:w16cid="http://schemas.microsoft.com/office/word/2016/wordml/cid" xmlns:w16="http://schemas.microsoft.com/office/word/2018/wordml" xmlns:w16se="http://schemas.microsoft.com/office/word/2015/wordml/symex" xmlns:wpg="http://schemas.microsoft.com/office/word/2010/wordprocessingGroup" xmlns:wpi="http://schemas.microsoft.com/office/word/2010/wordprocessingInk" xmlns:wne="http://schemas.microsoft.com/office/word/2006/wordml" xmlns:wps="http://schemas.microsoft.com/office/word/2010/wordprocessingShape" mc:Ignorable="w14 w15 w16se w16cid w16 w16cex wp14">
   <w:body>
     <w:p>
       <w:pPr>
@@ -87,24 +87,34 @@
     </w:p>
     <w:p>
       <w:pPr>
-        <w:ind w:left="284"/>
-        <w:rPr>
-          <w:b/>
-          <w:bCs/>
+        <w:ind w:left="284" w:firstLine="436"/>
+        <w:rPr>
           <w:sz w:val="32"/>
           <w:szCs w:val="32"/>
-          <w:lang w:val="vi-VN"/>
-        </w:rPr>
-      </w:pPr>
-      <w:r>
-        <w:rPr>
-          <w:b/>
-          <w:bCs/>
+        </w:rPr>
+      </w:pPr>
+      <w:r>
+        <w:rPr>
           <w:sz w:val="32"/>
           <w:szCs w:val="32"/>
-          <w:lang w:val="vi-VN"/>
-        </w:rPr>
-        <w:t>&lt;We are still building up an interesting story for the game&gt;</w:t>
+        </w:rPr>
+        <w:t>There is a village where is near to the capital of Japan in Edo’s era. The village is captured by an evil noble, and they killed almost all villager there. Nobunaga assigns a mission to the main character Ryu, a ninja, to assassinate the evil noble.</w:t>
+      </w:r>
+    </w:p>
+    <w:p>
+      <w:pPr>
+        <w:ind w:left="284" w:firstLine="436"/>
+        <w:rPr>
+          <w:sz w:val="32"/>
+          <w:szCs w:val="32"/>
+        </w:rPr>
+      </w:pPr>
+      <w:r>
+        <w:rPr>
+          <w:sz w:val="32"/>
+          <w:szCs w:val="32"/>
+        </w:rPr>
+        <w:t>This mission of the game is player must kill all guard to be able to reach the boss.</w:t>
       </w:r>
     </w:p>
     <w:p>
@@ -383,8 +393,6 @@
                 <w:lang w:val="en-US"/>
               </w:rPr>
             </w:pPr>
-            <w:bookmarkStart w:id="0" w:name="_GoBack"/>
-            <w:bookmarkEnd w:id="0"/>
           </w:p>
         </w:tc>
       </w:tr>
@@ -741,453 +749,740 @@
       <w:pPr>
         <w:pStyle w:val="ListParagraph"/>
         <w:numPr>
-          <w:ilvl w:val="0"/>
-          <w:numId w:val="5"/>
+          <w:ilvl w:val="1"/>
+          <w:numId w:val="2"/>
         </w:numPr>
-        <w:spacing w:line="360" w:lineRule="auto"/>
         <w:rPr>
           <w:b/>
-          <w:bCs/>
-          <w:sz w:val="24"/>
-          <w:szCs w:val="24"/>
-          <w:u w:val="single"/>
+          <w:sz w:val="28"/>
+          <w:szCs w:val="28"/>
         </w:rPr>
       </w:pPr>
       <w:r>
         <w:rPr>
           <w:b/>
-          <w:bCs/>
-          <w:u w:val="single"/>
-          <w:lang w:val="vi-VN"/>
-        </w:rPr>
-        <w:t>Characters and</w:t>
-      </w:r>
-      <w:r>
-        <w:rPr>
-          <w:b/>
-          <w:bCs/>
-          <w:u w:val="single"/>
-          <w:lang w:val="vi-VN"/>
-        </w:rPr>
-        <w:t xml:space="preserve"> </w:t>
-      </w:r>
-      <w:r>
-        <w:rPr>
-          <w:b/>
-          <w:bCs/>
-          <w:u w:val="single"/>
-          <w:lang w:val="vi-VN"/>
-        </w:rPr>
-        <w:t>Environment</w:t>
-      </w:r>
-      <w:r>
-        <w:rPr>
-          <w:b/>
-          <w:bCs/>
-          <w:u w:val="single"/>
-          <w:lang w:val="vi-VN"/>
-        </w:rPr>
-        <w:t>:</w:t>
+          <w:sz w:val="28"/>
+          <w:szCs w:val="28"/>
+        </w:rPr>
+        <w:t>Tutorial:</w:t>
       </w:r>
     </w:p>
     <w:p>
       <w:pPr>
         <w:pStyle w:val="ListParagraph"/>
-        <w:spacing w:line="360" w:lineRule="auto"/>
-        <w:rPr>
-          <w:sz w:val="24"/>
-          <w:szCs w:val="24"/>
-        </w:rPr>
-      </w:pPr>
+        <w:numPr>
+          <w:ilvl w:val="2"/>
+          <w:numId w:val="2"/>
+        </w:numPr>
+      </w:pPr>
+      <w:r>
+        <w:t xml:space="preserve">Loading Screen: </w:t>
+      </w:r>
       <w:hyperlink r:id="rId6" w:history="1">
         <w:r>
           <w:rPr>
             <w:rStyle w:val="Hyperlink"/>
-            <w:sz w:val="24"/>
-            <w:szCs w:val="24"/>
           </w:rPr>
-          <w:t>https://assetstore.unity.com/packages/3d/environments/polygon-samurai-pack-89551</w:t>
+          <w:t>https://www.youtube.com/watch?v=YMj2qPq9CP8</w:t>
         </w:r>
       </w:hyperlink>
+      <w:r>
+        <w:rPr>
+          <w:rStyle w:val="Hyperlink"/>
+        </w:rPr>
+        <w:tab/>
+      </w:r>
+      <w:r>
+        <w:rPr>
+          <w:rStyle w:val="Hyperlink"/>
+        </w:rPr>
+        <w:tab/>
+      </w:r>
+      <w:proofErr w:type="spellStart"/>
+      <w:r>
+        <w:rPr>
+          <w:rStyle w:val="Hyperlink"/>
+        </w:rPr>
+        <w:t>Brackeys</w:t>
+      </w:r>
+      <w:proofErr w:type="spellEnd"/>
     </w:p>
     <w:p>
       <w:pPr>
         <w:pStyle w:val="ListParagraph"/>
         <w:numPr>
-          <w:ilvl w:val="0"/>
-          <w:numId w:val="5"/>
+          <w:ilvl w:val="2"/>
+          <w:numId w:val="2"/>
         </w:numPr>
-        <w:rPr>
-          <w:b/>
-          <w:bCs/>
-          <w:u w:val="single"/>
-          <w:lang w:val="vi-VN"/>
-        </w:rPr>
-      </w:pPr>
-      <w:r>
-        <w:rPr>
-          <w:b/>
-          <w:bCs/>
-          <w:u w:val="single"/>
-          <w:lang w:val="vi-VN"/>
-        </w:rPr>
-        <w:t>Level design ideas:</w:t>
-      </w:r>
-    </w:p>
-    <w:p>
-      <w:pPr>
-        <w:pStyle w:val="ListParagraph"/>
-        <w:rPr>
-          <w:rStyle w:val="Hyperlink"/>
-          <w:sz w:val="24"/>
-          <w:szCs w:val="24"/>
-        </w:rPr>
-      </w:pPr>
+      </w:pPr>
+      <w:r>
+        <w:t xml:space="preserve">Settings Menu: </w:t>
+      </w:r>
       <w:hyperlink r:id="rId7" w:history="1">
         <w:r>
           <w:rPr>
             <w:rStyle w:val="Hyperlink"/>
-            <w:sz w:val="24"/>
-            <w:szCs w:val="24"/>
-            <w:lang w:val="vi-VN"/>
           </w:rPr>
-          <w:t>https://www.youtube.com/watch?v=yYYtBFSxoCg&amp;list=PL42m9XiTqPHJdJuVXO6Vf5ta5D07peiVx&amp;index=10</w:t>
+          <w:t>https://www.youtube.com/watch?v=YOaYQrN1oYQ&amp;t=330s</w:t>
         </w:r>
       </w:hyperlink>
+      <w:r>
+        <w:rPr>
+          <w:rStyle w:val="Hyperlink"/>
+        </w:rPr>
+        <w:tab/>
+      </w:r>
+      <w:proofErr w:type="spellStart"/>
+      <w:r>
+        <w:rPr>
+          <w:rStyle w:val="Hyperlink"/>
+        </w:rPr>
+        <w:t>Brackeys</w:t>
+      </w:r>
+      <w:proofErr w:type="spellEnd"/>
     </w:p>
     <w:p>
       <w:pPr>
         <w:pStyle w:val="ListParagraph"/>
         <w:numPr>
-          <w:ilvl w:val="0"/>
-          <w:numId w:val="5"/>
+          <w:ilvl w:val="2"/>
+          <w:numId w:val="2"/>
         </w:numPr>
-        <w:rPr>
-          <w:b/>
-          <w:bCs/>
-          <w:u w:val="single"/>
-          <w:lang w:val="vi-VN"/>
-        </w:rPr>
-      </w:pPr>
-      <w:r>
-        <w:rPr>
-          <w:b/>
-          <w:bCs/>
-          <w:u w:val="single"/>
-          <w:lang w:val="vi-VN"/>
-        </w:rPr>
-        <w:t>Coding:</w:t>
-      </w:r>
-    </w:p>
-    <w:p>
-      <w:pPr>
-        <w:pStyle w:val="ListParagraph"/>
-        <w:numPr>
-          <w:ilvl w:val="1"/>
-          <w:numId w:val="8"/>
-        </w:numPr>
-        <w:spacing w:line="360" w:lineRule="auto"/>
-        <w:rPr>
-          <w:sz w:val="24"/>
-          <w:szCs w:val="24"/>
-        </w:rPr>
-      </w:pPr>
-      <w:r>
-        <w:rPr>
-          <w:lang w:val="vi-VN"/>
-        </w:rPr>
-        <w:t xml:space="preserve">Loading Scene: </w:t>
+      </w:pPr>
+      <w:r>
+        <w:t xml:space="preserve">Cutscene: </w:t>
       </w:r>
       <w:hyperlink r:id="rId8" w:history="1">
         <w:r>
           <w:rPr>
             <w:rStyle w:val="Hyperlink"/>
-            <w:sz w:val="24"/>
-            <w:szCs w:val="24"/>
           </w:rPr>
-          <w:t>https://www.youtube.com/watch?v=YMj2qPq9CP8&amp;t=454s</w:t>
+          <w:t>https://www.youtube.com/watch?v=G_uBFM3YUF4</w:t>
         </w:r>
       </w:hyperlink>
+      <w:r>
+        <w:rPr>
+          <w:rStyle w:val="Hyperlink"/>
+        </w:rPr>
+        <w:tab/>
+      </w:r>
+      <w:r>
+        <w:rPr>
+          <w:rStyle w:val="Hyperlink"/>
+        </w:rPr>
+        <w:tab/>
+      </w:r>
+      <w:r>
+        <w:rPr>
+          <w:rStyle w:val="Hyperlink"/>
+        </w:rPr>
+        <w:tab/>
+      </w:r>
+      <w:proofErr w:type="spellStart"/>
+      <w:r>
+        <w:rPr>
+          <w:rStyle w:val="Hyperlink"/>
+        </w:rPr>
+        <w:t>Brackeys</w:t>
+      </w:r>
+      <w:proofErr w:type="spellEnd"/>
     </w:p>
     <w:p>
       <w:pPr>
         <w:pStyle w:val="ListParagraph"/>
         <w:numPr>
-          <w:ilvl w:val="1"/>
-          <w:numId w:val="8"/>
+          <w:ilvl w:val="2"/>
+          <w:numId w:val="2"/>
         </w:numPr>
-        <w:spacing w:line="360" w:lineRule="auto"/>
-        <w:rPr>
-          <w:rStyle w:val="Hyperlink"/>
-          <w:color w:val="auto"/>
-          <w:sz w:val="24"/>
-          <w:szCs w:val="24"/>
-          <w:u w:val="none"/>
-        </w:rPr>
-      </w:pPr>
-      <w:r>
-        <w:rPr>
-          <w:lang w:val="vi-VN"/>
-        </w:rPr>
-        <w:t xml:space="preserve">State Machine Menu: </w:t>
+      </w:pPr>
+      <w:r>
+        <w:t xml:space="preserve">Button SFX: </w:t>
       </w:r>
       <w:hyperlink r:id="rId9" w:history="1">
         <w:r>
           <w:rPr>
             <w:rStyle w:val="Hyperlink"/>
-            <w:sz w:val="24"/>
-            <w:szCs w:val="24"/>
           </w:rPr>
-          <w:t>https://www.youtube.com/watch?v=TktHwtbrsR8&amp;list=PLrR7CHbvJncdfREMhJjLL8gcezid_2lb7&amp;index=17</w:t>
+          <w:t>https://www.youtube.com/watch?v=MjH5rsmYmQY</w:t>
         </w:r>
       </w:hyperlink>
+      <w:r>
+        <w:rPr>
+          <w:rStyle w:val="Hyperlink"/>
+        </w:rPr>
+        <w:tab/>
+      </w:r>
+      <w:r>
+        <w:rPr>
+          <w:rStyle w:val="Hyperlink"/>
+        </w:rPr>
+        <w:tab/>
+        <w:t>Electronic Brain</w:t>
+      </w:r>
+    </w:p>
+    <w:p>
+      <w:pPr>
+        <w:pStyle w:val="ListParagraph"/>
+        <w:numPr>
+          <w:ilvl w:val="2"/>
+          <w:numId w:val="2"/>
+        </w:numPr>
+      </w:pPr>
+      <w:r>
+        <w:lastRenderedPageBreak/>
+        <w:t xml:space="preserve">Audio Mixer: </w:t>
+      </w:r>
+      <w:hyperlink r:id="rId10" w:history="1">
+        <w:r>
+          <w:rPr>
+            <w:rStyle w:val="Hyperlink"/>
+          </w:rPr>
+          <w:t>https://app.pluralsight.com/course-player?clipId=ac53fd89-61c0-453b-9d84-312d262a668c</w:t>
+        </w:r>
+      </w:hyperlink>
+      <w:r>
+        <w:rPr>
+          <w:rStyle w:val="Hyperlink"/>
+        </w:rPr>
+        <w:t xml:space="preserve"> </w:t>
+      </w:r>
+      <w:r>
+        <w:rPr>
+          <w:rStyle w:val="Hyperlink"/>
+        </w:rPr>
+        <w:tab/>
+      </w:r>
+      <w:r>
+        <w:rPr>
+          <w:rStyle w:val="Hyperlink"/>
+        </w:rPr>
+        <w:tab/>
+      </w:r>
+      <w:r>
+        <w:rPr>
+          <w:rStyle w:val="Hyperlink"/>
+        </w:rPr>
+        <w:tab/>
+      </w:r>
+      <w:r>
+        <w:rPr>
+          <w:rStyle w:val="Hyperlink"/>
+        </w:rPr>
+        <w:tab/>
+      </w:r>
+      <w:r>
+        <w:rPr>
+          <w:rStyle w:val="Hyperlink"/>
+        </w:rPr>
+        <w:tab/>
+      </w:r>
+      <w:r>
+        <w:rPr>
+          <w:rStyle w:val="Hyperlink"/>
+        </w:rPr>
+        <w:tab/>
+      </w:r>
+      <w:r>
+        <w:rPr>
+          <w:rStyle w:val="Hyperlink"/>
+        </w:rPr>
+        <w:tab/>
+      </w:r>
+      <w:r>
+        <w:rPr>
+          <w:rStyle w:val="Hyperlink"/>
+        </w:rPr>
+        <w:tab/>
+      </w:r>
+      <w:r>
+        <w:rPr>
+          <w:rStyle w:val="Hyperlink"/>
+        </w:rPr>
+        <w:tab/>
+        <w:t>Plural Sight</w:t>
+      </w:r>
+    </w:p>
+    <w:p>
+      <w:pPr>
+        <w:pStyle w:val="ListParagraph"/>
+        <w:numPr>
+          <w:ilvl w:val="2"/>
+          <w:numId w:val="2"/>
+        </w:numPr>
+        <w:rPr>
+          <w:b/>
+          <w:sz w:val="28"/>
+          <w:szCs w:val="28"/>
+        </w:rPr>
+      </w:pPr>
     </w:p>
     <w:p>
       <w:pPr>
         <w:pStyle w:val="ListParagraph"/>
         <w:numPr>
           <w:ilvl w:val="1"/>
-          <w:numId w:val="8"/>
+          <w:numId w:val="2"/>
         </w:numPr>
+        <w:rPr>
+          <w:b/>
+          <w:sz w:val="28"/>
+          <w:szCs w:val="28"/>
+        </w:rPr>
+      </w:pPr>
+      <w:r>
+        <w:rPr>
+          <w:b/>
+          <w:sz w:val="28"/>
+          <w:szCs w:val="28"/>
+        </w:rPr>
+        <w:t xml:space="preserve">SFX: </w:t>
+      </w:r>
+    </w:p>
+    <w:p>
+      <w:pPr>
+        <w:pStyle w:val="ListParagraph"/>
+        <w:numPr>
+          <w:ilvl w:val="2"/>
+          <w:numId w:val="2"/>
+        </w:numPr>
+      </w:pPr>
+      <w:r>
+        <w:t xml:space="preserve"> </w:t>
+      </w:r>
+      <w:hyperlink r:id="rId11" w:history="1">
+        <w:r>
+          <w:rPr>
+            <w:rStyle w:val="Hyperlink"/>
+          </w:rPr>
+          <w:t>http://www.mediafire.com/file/osdfleojph6hhof/Naruto_FX.zip/file</w:t>
+        </w:r>
+      </w:hyperlink>
+      <w:r>
+        <w:rPr>
+          <w:rStyle w:val="Hyperlink"/>
+        </w:rPr>
+        <w:t xml:space="preserve"> posted on </w:t>
+      </w:r>
+      <w:r>
+        <w:rPr>
+          <w:rStyle w:val="Hyperlink"/>
+          <w:color w:val="FF0000"/>
+        </w:rPr>
+        <w:t xml:space="preserve">reddit.com/r/Drumkits/comments/ax8qap/naruto_fx_kit_kunai_shuriken_hand_sign_sounds/ </w:t>
+      </w:r>
+      <w:r>
+        <w:rPr>
+          <w:rStyle w:val="Hyperlink"/>
+        </w:rPr>
+        <w:t xml:space="preserve">by </w:t>
+      </w:r>
+      <w:proofErr w:type="spellStart"/>
+      <w:r>
+        <w:rPr>
+          <w:rStyle w:val="Hyperlink"/>
+        </w:rPr>
+        <w:t>Jon_Harri</w:t>
+      </w:r>
+      <w:proofErr w:type="spellEnd"/>
+      <w:r>
+        <w:rPr>
+          <w:rStyle w:val="Hyperlink"/>
+        </w:rPr>
+        <w:tab/>
+      </w:r>
+      <w:r>
+        <w:rPr>
+          <w:rStyle w:val="Hyperlink"/>
+        </w:rPr>
+        <w:tab/>
+      </w:r>
+    </w:p>
+    <w:p>
+      <w:pPr>
+        <w:pStyle w:val="ListParagraph"/>
+        <w:numPr>
+          <w:ilvl w:val="2"/>
+          <w:numId w:val="2"/>
+        </w:numPr>
+      </w:pPr>
+      <w:r>
+        <w:t xml:space="preserve">  </w:t>
+      </w:r>
+      <w:hyperlink r:id="rId12" w:history="1">
+        <w:r>
+          <w:rPr>
+            <w:rStyle w:val="Hyperlink"/>
+          </w:rPr>
+          <w:t>https://www.mediafire.com/file/o1z03cxxgs1trb6/One_Piece_SFX.zip/file</w:t>
+        </w:r>
+      </w:hyperlink>
+      <w:r>
+        <w:t xml:space="preserve"> posted on </w:t>
+      </w:r>
+      <w:r>
+        <w:rPr>
+          <w:color w:val="FF0000"/>
+        </w:rPr>
+        <w:t>youtube.com/</w:t>
+      </w:r>
+      <w:proofErr w:type="spellStart"/>
+      <w:r>
+        <w:rPr>
+          <w:color w:val="FF0000"/>
+        </w:rPr>
+        <w:t>watch?v</w:t>
+      </w:r>
+      <w:proofErr w:type="spellEnd"/>
+      <w:r>
+        <w:rPr>
+          <w:color w:val="FF0000"/>
+        </w:rPr>
+        <w:t xml:space="preserve">=YdlVZ0DOSRE </w:t>
+      </w:r>
+      <w:r>
+        <w:t xml:space="preserve">by </w:t>
+      </w:r>
+      <w:proofErr w:type="spellStart"/>
+      <w:r>
+        <w:t>JacolbyBeatz</w:t>
+      </w:r>
+      <w:proofErr w:type="spellEnd"/>
+    </w:p>
+    <w:p>
+      <w:pPr>
+        <w:pStyle w:val="ListParagraph"/>
+        <w:numPr>
+          <w:ilvl w:val="2"/>
+          <w:numId w:val="2"/>
+        </w:numPr>
+      </w:pPr>
+      <w:r>
+        <w:t xml:space="preserve">Theme Music: </w:t>
+      </w:r>
+      <w:hyperlink r:id="rId13" w:history="1">
+        <w:r>
+          <w:rPr>
+            <w:rStyle w:val="Hyperlink"/>
+          </w:rPr>
+          <w:t>https://brandonfiechter.bandcamp.com/track/shadow-ninja</w:t>
+        </w:r>
+      </w:hyperlink>
+      <w:r>
+        <w:rPr>
+          <w:rStyle w:val="Hyperlink"/>
+        </w:rPr>
+        <w:tab/>
+      </w:r>
+      <w:r>
+        <w:rPr>
+          <w:rStyle w:val="Hyperlink"/>
+        </w:rPr>
+        <w:t xml:space="preserve">Brandon, </w:t>
+      </w:r>
+      <w:proofErr w:type="spellStart"/>
+      <w:r>
+        <w:rPr>
+          <w:rStyle w:val="Hyperlink"/>
+        </w:rPr>
+        <w:t>Fiechter</w:t>
+      </w:r>
+      <w:proofErr w:type="spellEnd"/>
+    </w:p>
+    <w:p>
+      <w:pPr>
+        <w:pStyle w:val="ListParagraph"/>
+        <w:numPr>
+          <w:ilvl w:val="2"/>
+          <w:numId w:val="2"/>
+        </w:numPr>
+      </w:pPr>
+      <w:r>
+        <w:t xml:space="preserve">Fighting Music: </w:t>
+      </w:r>
+      <w:hyperlink r:id="rId14" w:history="1">
+        <w:r>
+          <w:rPr>
+            <w:rStyle w:val="Hyperlink"/>
+          </w:rPr>
+          <w:t>https://dbfiechter.bandcamp.com/track/valley-of-the-springs</w:t>
+        </w:r>
+      </w:hyperlink>
+      <w:r>
+        <w:rPr>
+          <w:rStyle w:val="Hyperlink"/>
+        </w:rPr>
+        <w:tab/>
+      </w:r>
+      <w:r>
+        <w:rPr>
+          <w:rStyle w:val="Hyperlink"/>
+        </w:rPr>
+        <w:t xml:space="preserve">Brandon, </w:t>
+      </w:r>
+      <w:proofErr w:type="spellStart"/>
+      <w:r>
+        <w:rPr>
+          <w:rStyle w:val="Hyperlink"/>
+        </w:rPr>
+        <w:t>Fiechter</w:t>
+      </w:r>
+      <w:proofErr w:type="spellEnd"/>
+    </w:p>
+    <w:p>
+      <w:pPr>
+        <w:pStyle w:val="ListParagraph"/>
+        <w:numPr>
+          <w:ilvl w:val="2"/>
+          <w:numId w:val="2"/>
+        </w:numPr>
+      </w:pPr>
+    </w:p>
+    <w:p>
+      <w:pPr>
+        <w:pStyle w:val="ListParagraph"/>
+        <w:numPr>
+          <w:ilvl w:val="2"/>
+          <w:numId w:val="2"/>
+        </w:numPr>
+        <w:rPr>
+          <w:rStyle w:val="Hyperlink"/>
+          <w:lang w:val="fr-CA"/>
+        </w:rPr>
+      </w:pPr>
+      <w:r>
+        <w:rPr>
+          <w:b/>
+          <w:sz w:val="28"/>
+          <w:szCs w:val="28"/>
+          <w:lang w:val="fr-CA"/>
+        </w:rPr>
+        <w:t xml:space="preserve">Font: </w:t>
+      </w:r>
+      <w:r>
+        <w:rPr>
+          <w:lang w:val="fr-CA"/>
+        </w:rPr>
+        <w:t xml:space="preserve">Font: </w:t>
+      </w:r>
+      <w:hyperlink r:id="rId15" w:history="1">
+        <w:r>
+          <w:rPr>
+            <w:rStyle w:val="Hyperlink"/>
+            <w:lang w:val="fr-CA"/>
+          </w:rPr>
+          <w:t>https://hyperpix.net/fonts/sekiro-shadows-die-twice-font/</w:t>
+        </w:r>
+      </w:hyperlink>
+      <w:r>
+        <w:rPr>
+          <w:rStyle w:val="Hyperlink"/>
+          <w:lang w:val="fr-CA"/>
+        </w:rPr>
+        <w:tab/>
+      </w:r>
+      <w:r>
+        <w:rPr>
+          <w:rStyle w:val="Hyperlink"/>
+          <w:lang w:val="fr-CA"/>
+        </w:rPr>
+        <w:tab/>
+        <w:t>Alphabet &amp; Type</w:t>
+      </w:r>
+    </w:p>
+    <w:p>
+      <w:pPr>
+        <w:pStyle w:val="ListParagraph"/>
+        <w:numPr>
+          <w:ilvl w:val="2"/>
+          <w:numId w:val="2"/>
+        </w:numPr>
+        <w:rPr>
+          <w:rStyle w:val="Hyperlink"/>
+          <w:lang w:val="fr-CA"/>
+        </w:rPr>
+      </w:pPr>
+    </w:p>
+    <w:p>
+      <w:pPr>
+        <w:pStyle w:val="ListParagraph"/>
+        <w:numPr>
+          <w:ilvl w:val="2"/>
+          <w:numId w:val="2"/>
+        </w:numPr>
+      </w:pPr>
+      <w:r>
+        <w:rPr>
+          <w:b/>
+          <w:sz w:val="28"/>
+          <w:szCs w:val="28"/>
+        </w:rPr>
+        <w:t>Images:</w:t>
+      </w:r>
+      <w:r>
+        <w:t xml:space="preserve"> </w:t>
+      </w:r>
+    </w:p>
+    <w:p>
+      <w:pPr>
+        <w:pStyle w:val="ListParagraph"/>
+        <w:numPr>
+          <w:ilvl w:val="2"/>
+          <w:numId w:val="2"/>
+        </w:numPr>
+      </w:pPr>
+      <w:r>
+        <w:t>Team’s Logo: Long, Ly designed.</w:t>
+      </w:r>
+    </w:p>
+    <w:p>
+      <w:pPr>
+        <w:pStyle w:val="ListParagraph"/>
+        <w:numPr>
+          <w:ilvl w:val="2"/>
+          <w:numId w:val="2"/>
+        </w:numPr>
+      </w:pPr>
+      <w:r>
+        <w:t xml:space="preserve">Game’s Logo: Long, Ly designed. </w:t>
+      </w:r>
+    </w:p>
+    <w:p>
+      <w:pPr>
+        <w:pStyle w:val="ListParagraph"/>
+        <w:numPr>
+          <w:ilvl w:val="2"/>
+          <w:numId w:val="2"/>
+        </w:numPr>
+      </w:pPr>
+      <w:r>
+        <w:t xml:space="preserve">Heal FX Sprite: </w:t>
+      </w:r>
+      <w:proofErr w:type="spellStart"/>
+      <w:r>
+        <w:t>Thinh</w:t>
+      </w:r>
+      <w:proofErr w:type="spellEnd"/>
+      <w:r>
+        <w:t xml:space="preserve"> Nguyen designed</w:t>
+      </w:r>
+    </w:p>
+    <w:p>
+      <w:pPr>
+        <w:pStyle w:val="ListParagraph"/>
+        <w:numPr>
+          <w:ilvl w:val="2"/>
+          <w:numId w:val="2"/>
+        </w:numPr>
+      </w:pPr>
+      <w:r>
+        <w:t xml:space="preserve">Loading Image: </w:t>
+      </w:r>
+      <w:hyperlink r:id="rId16" w:history="1">
+        <w:r>
+          <w:rPr>
+            <w:rStyle w:val="Hyperlink"/>
+          </w:rPr>
+          <w:t>https://www.instagram.com/ducknguyen_art/?hl=en</w:t>
+        </w:r>
+      </w:hyperlink>
+      <w:r>
+        <w:rPr>
+          <w:rStyle w:val="Hyperlink"/>
+        </w:rPr>
+        <w:t xml:space="preserve"> </w:t>
+      </w:r>
+      <w:r>
+        <w:rPr>
+          <w:rStyle w:val="Hyperlink"/>
+        </w:rPr>
+        <w:tab/>
+      </w:r>
+      <w:r>
+        <w:rPr>
+          <w:rStyle w:val="Hyperlink"/>
+        </w:rPr>
+        <w:t>-Duc, Nguyen</w:t>
+      </w:r>
+    </w:p>
+    <w:p>
+      <w:pPr>
+        <w:pStyle w:val="ListParagraph"/>
+        <w:numPr>
+          <w:ilvl w:val="2"/>
+          <w:numId w:val="2"/>
+        </w:numPr>
+        <w:rPr>
+          <w:lang w:val="fr-CA"/>
+        </w:rPr>
+      </w:pPr>
+      <w:r>
+        <w:t xml:space="preserve"> </w:t>
+      </w:r>
+      <w:proofErr w:type="spellStart"/>
+      <w:r>
+        <w:rPr>
+          <w:lang w:val="fr-CA"/>
+        </w:rPr>
+        <w:t>Particle</w:t>
+      </w:r>
+      <w:proofErr w:type="spellEnd"/>
+      <w:r>
+        <w:rPr>
+          <w:lang w:val="fr-CA"/>
+        </w:rPr>
+        <w:t xml:space="preserve"> </w:t>
+      </w:r>
+      <w:proofErr w:type="spellStart"/>
+      <w:r>
+        <w:rPr>
+          <w:lang w:val="fr-CA"/>
+        </w:rPr>
+        <w:t>System’s</w:t>
+      </w:r>
+      <w:proofErr w:type="spellEnd"/>
+      <w:r>
+        <w:rPr>
+          <w:lang w:val="fr-CA"/>
+        </w:rPr>
+        <w:t xml:space="preserve"> Texture: </w:t>
+      </w:r>
+      <w:hyperlink r:id="rId17" w:history="1">
+        <w:r>
+          <w:rPr>
+            <w:rStyle w:val="Hyperlink"/>
+            <w:lang w:val="fr-CA"/>
+          </w:rPr>
+          <w:t>https://www.hiclipart.com/free-transparent-background-png-clipart-qouta</w:t>
+        </w:r>
+      </w:hyperlink>
+    </w:p>
+    <w:p>
+      <w:pPr>
+        <w:pStyle w:val="ListParagraph"/>
+        <w:numPr>
+          <w:ilvl w:val="2"/>
+          <w:numId w:val="2"/>
+        </w:numPr>
+      </w:pPr>
+      <w:r>
+        <w:t xml:space="preserve">Moon’s Texture: </w:t>
+      </w:r>
+      <w:hyperlink r:id="rId18" w:history="1">
+        <w:r>
+          <w:rPr>
+            <w:rStyle w:val="Hyperlink"/>
+          </w:rPr>
+          <w:t>https://pixlab-games.tumblr.com/post/125863232017/free-moon-resource-texture-for-use-in-my-adding-a</w:t>
+        </w:r>
+      </w:hyperlink>
+    </w:p>
+    <w:p>
+      <w:pPr>
+        <w:pStyle w:val="ListParagraph"/>
         <w:spacing w:line="360" w:lineRule="auto"/>
         <w:rPr>
-          <w:rStyle w:val="Hyperlink"/>
-          <w:color w:val="auto"/>
           <w:sz w:val="24"/>
           <w:szCs w:val="24"/>
-          <w:u w:val="none"/>
-        </w:rPr>
-      </w:pPr>
-      <w:r>
-        <w:rPr>
-          <w:rStyle w:val="Hyperlink"/>
-          <w:color w:val="auto"/>
-          <w:sz w:val="24"/>
-          <w:szCs w:val="24"/>
-          <w:u w:val="none"/>
-          <w:lang w:val="vi-VN"/>
-        </w:rPr>
-        <w:t xml:space="preserve">Sheath and Withdraw Sword: </w:t>
-      </w:r>
-      <w:r>
-        <w:rPr>
-          <w:rStyle w:val="Hyperlink"/>
-          <w:color w:val="4472C4" w:themeColor="accent1"/>
-          <w:sz w:val="24"/>
-          <w:szCs w:val="24"/>
-          <w:lang w:val="vi-VN"/>
-        </w:rPr>
-        <w:t>https://www.youtube.com/watch?v=7gsl43thTsk</w:t>
-      </w:r>
-    </w:p>
-    <w:p>
-      <w:pPr>
-        <w:pStyle w:val="ListParagraph"/>
-        <w:numPr>
-          <w:ilvl w:val="0"/>
-          <w:numId w:val="5"/>
-        </w:numPr>
-        <w:spacing w:line="360" w:lineRule="auto"/>
-        <w:rPr>
-          <w:rStyle w:val="Hyperlink"/>
-          <w:b/>
-          <w:bCs/>
-          <w:color w:val="auto"/>
-          <w:sz w:val="24"/>
-          <w:szCs w:val="24"/>
-          <w:u w:val="none"/>
-          <w:lang w:val="vi-VN"/>
-        </w:rPr>
-      </w:pPr>
-      <w:r>
-        <w:rPr>
-          <w:rStyle w:val="Hyperlink"/>
-          <w:b/>
-          <w:bCs/>
-          <w:color w:val="auto"/>
-          <w:sz w:val="24"/>
-          <w:szCs w:val="24"/>
-          <w:lang w:val="vi-VN"/>
-        </w:rPr>
-        <w:t>Animations:</w:t>
-      </w:r>
-    </w:p>
-    <w:p>
-      <w:pPr>
-        <w:pStyle w:val="ListParagraph"/>
-        <w:spacing w:line="360" w:lineRule="auto"/>
-        <w:rPr>
-          <w:rStyle w:val="Hyperlink"/>
-          <w:color w:val="auto"/>
-          <w:u w:val="none"/>
-          <w:lang w:val="vi-VN"/>
-        </w:rPr>
-      </w:pPr>
-      <w:r>
-        <w:rPr>
-          <w:rStyle w:val="Hyperlink"/>
-          <w:color w:val="auto"/>
-          <w:u w:val="none"/>
-          <w:lang w:val="vi-VN"/>
-        </w:rPr>
-        <w:t>Mixamo.com</w:t>
-      </w:r>
-    </w:p>
-    <w:p>
-      <w:pPr>
-        <w:pStyle w:val="ListParagraph"/>
-        <w:spacing w:line="360" w:lineRule="auto"/>
-        <w:rPr>
-          <w:rStyle w:val="Hyperlink"/>
-          <w:color w:val="auto"/>
-          <w:u w:val="none"/>
-          <w:lang w:val="vi-VN"/>
-        </w:rPr>
-      </w:pPr>
-      <w:r>
-        <w:rPr>
-          <w:rStyle w:val="Hyperlink"/>
-          <w:color w:val="auto"/>
-          <w:u w:val="none"/>
-          <w:lang w:val="vi-VN"/>
-        </w:rPr>
-        <w:lastRenderedPageBreak/>
-        <w:t xml:space="preserve">RPG Character </w:t>
-      </w:r>
-      <w:r>
-        <w:rPr>
-          <w:rStyle w:val="Hyperlink"/>
-          <w:color w:val="auto"/>
-          <w:u w:val="none"/>
-          <w:lang w:val="vi-VN"/>
-        </w:rPr>
-        <w:t>Mecanim Anim – Explosive</w:t>
-      </w:r>
-    </w:p>
-    <w:p>
-      <w:pPr>
-        <w:pStyle w:val="ListParagraph"/>
-        <w:numPr>
-          <w:ilvl w:val="0"/>
-          <w:numId w:val="5"/>
-        </w:numPr>
-        <w:spacing w:line="360" w:lineRule="auto"/>
-        <w:rPr>
-          <w:rStyle w:val="Hyperlink"/>
-          <w:b/>
-          <w:bCs/>
-          <w:color w:val="auto"/>
-          <w:lang w:val="vi-VN"/>
-        </w:rPr>
-      </w:pPr>
-      <w:r>
-        <w:rPr>
-          <w:rStyle w:val="Hyperlink"/>
-          <w:b/>
-          <w:bCs/>
-          <w:color w:val="auto"/>
-          <w:lang w:val="vi-VN"/>
-        </w:rPr>
-        <w:t>VFX:</w:t>
-      </w:r>
-    </w:p>
-    <w:p>
-      <w:pPr>
-        <w:pStyle w:val="ListParagraph"/>
-        <w:spacing w:line="360" w:lineRule="auto"/>
-        <w:rPr>
-          <w:rStyle w:val="Hyperlink"/>
-          <w:color w:val="auto"/>
-          <w:u w:val="none"/>
-          <w:lang w:val="vi-VN"/>
-        </w:rPr>
-      </w:pPr>
-      <w:r>
-        <w:rPr>
-          <w:rStyle w:val="Hyperlink"/>
-          <w:color w:val="auto"/>
-          <w:u w:val="none"/>
-          <w:lang w:val="vi-VN"/>
-        </w:rPr>
-        <w:t xml:space="preserve">Effect Textures and Prefabs </w:t>
-      </w:r>
-      <w:r>
-        <w:rPr>
-          <w:rStyle w:val="Hyperlink"/>
-          <w:color w:val="auto"/>
-          <w:u w:val="none"/>
-          <w:lang w:val="vi-VN"/>
-        </w:rPr>
-        <w:t>–</w:t>
-      </w:r>
-      <w:r>
-        <w:rPr>
-          <w:rStyle w:val="Hyperlink"/>
-          <w:color w:val="auto"/>
-          <w:u w:val="none"/>
-          <w:lang w:val="vi-VN"/>
-        </w:rPr>
-        <w:t xml:space="preserve"> </w:t>
-      </w:r>
-      <w:r>
-        <w:rPr>
-          <w:rStyle w:val="Hyperlink"/>
-          <w:color w:val="auto"/>
-          <w:u w:val="none"/>
-          <w:lang w:val="vi-VN"/>
-        </w:rPr>
-        <w:t>MagicPot Inc</w:t>
-      </w:r>
-    </w:p>
-    <w:p>
-      <w:pPr>
-        <w:pStyle w:val="ListParagraph"/>
-        <w:spacing w:line="360" w:lineRule="auto"/>
-        <w:rPr>
-          <w:rStyle w:val="Hyperlink"/>
-          <w:color w:val="auto"/>
-          <w:u w:val="none"/>
-          <w:lang w:val="vi-VN"/>
-        </w:rPr>
-      </w:pPr>
-      <w:r>
-        <w:rPr>
-          <w:rStyle w:val="Hyperlink"/>
-          <w:color w:val="auto"/>
-          <w:u w:val="none"/>
-          <w:lang w:val="vi-VN"/>
-        </w:rPr>
-        <w:t xml:space="preserve">Sword Trail: </w:t>
-      </w:r>
-      <w:r>
-        <w:rPr>
-          <w:rStyle w:val="Hyperlink"/>
-          <w:color w:val="4472C4" w:themeColor="accent1"/>
-          <w:lang w:val="vi-VN"/>
-        </w:rPr>
-        <w:t>https://www.youtube.com/watch?v=c8hijUge7IY</w:t>
-      </w:r>
-    </w:p>
-    <w:p>
-      <w:pPr>
-        <w:pStyle w:val="ListParagraph"/>
-        <w:spacing w:line="360" w:lineRule="auto"/>
-        <w:rPr>
-          <w:rStyle w:val="Hyperlink"/>
-          <w:color w:val="auto"/>
-          <w:u w:val="none"/>
-          <w:lang w:val="vi-VN"/>
-        </w:rPr>
-      </w:pPr>
-    </w:p>
-    <w:p>
-      <w:pPr>
-        <w:pStyle w:val="ListParagraph"/>
-        <w:spacing w:line="360" w:lineRule="auto"/>
-        <w:rPr>
-          <w:sz w:val="24"/>
-          <w:szCs w:val="24"/>
-          <w:lang w:val="vi-VN"/>
         </w:rPr>
       </w:pPr>
     </w:p>
@@ -1202,7 +1497,7 @@
 </file>
 
 <file path=word/numbering.xml><?xml version="1.0" encoding="utf-8"?>
-<w:numbering xmlns:wpc="http://schemas.microsoft.com/office/word/2010/wordprocessingCanvas" xmlns:cx="http://schemas.microsoft.com/office/drawing/2014/chartex" xmlns:cx1="http://schemas.microsoft.com/office/drawing/2015/9/8/chartex" xmlns:cx2="http://schemas.microsoft.com/office/drawing/2015/10/21/chartex" xmlns:cx3="http://schemas.microsoft.com/office/drawing/2016/5/9/chartex" xmlns:cx4="http://schemas.microsoft.com/office/drawing/2016/5/10/chartex" xmlns:cx5="http://schemas.microsoft.com/office/drawing/2016/5/11/chartex" xmlns:cx6="http://schemas.microsoft.com/office/drawing/2016/5/12/chartex" xmlns:cx7="http://schemas.microsoft.com/office/drawing/2016/5/13/chartex" xmlns:cx8="http://schemas.microsoft.com/office/drawing/2016/5/14/chartex" xmlns:mc="http://schemas.openxmlformats.org/markup-compatibility/2006" xmlns:aink="http://schemas.microsoft.com/office/drawing/2016/ink" xmlns:am3d="http://schemas.microsoft.com/office/drawing/2017/model3d" xmlns:o="urn:schemas-microsoft-com:office:office" xmlns:r="http://schemas.openxmlformats.org/officeDocument/2006/relationships" xmlns:m="http://schemas.openxmlformats.org/officeDocument/2006/math" xmlns:v="urn:schemas-microsoft-com:vml" xmlns:wp14="http://schemas.microsoft.com/office/word/2010/wordprocessingDrawing" xmlns:wp="http://schemas.openxmlformats.org/drawingml/2006/wordprocessingDrawing" xmlns:w10="urn:schemas-microsoft-com:office:word" xmlns:w="http://schemas.openxmlformats.org/wordprocessingml/2006/main" xmlns:w14="http://schemas.microsoft.com/office/word/2010/wordml" xmlns:w15="http://schemas.microsoft.com/office/word/2012/wordml" xmlns:w16cid="http://schemas.microsoft.com/office/word/2016/wordml/cid" xmlns:w16se="http://schemas.microsoft.com/office/word/2015/wordml/symex" xmlns:wpg="http://schemas.microsoft.com/office/word/2010/wordprocessingGroup" xmlns:wpi="http://schemas.microsoft.com/office/word/2010/wordprocessingInk" xmlns:wne="http://schemas.microsoft.com/office/word/2006/wordml" xmlns:wps="http://schemas.microsoft.com/office/word/2010/wordprocessingShape" mc:Ignorable="w14 w15 w16se w16cid wp14">
+<w:numbering xmlns:wpc="http://schemas.microsoft.com/office/word/2010/wordprocessingCanvas" xmlns:cx="http://schemas.microsoft.com/office/drawing/2014/chartex" xmlns:cx1="http://schemas.microsoft.com/office/drawing/2015/9/8/chartex" xmlns:cx2="http://schemas.microsoft.com/office/drawing/2015/10/21/chartex" xmlns:cx3="http://schemas.microsoft.com/office/drawing/2016/5/9/chartex" xmlns:cx4="http://schemas.microsoft.com/office/drawing/2016/5/10/chartex" xmlns:cx5="http://schemas.microsoft.com/office/drawing/2016/5/11/chartex" xmlns:cx6="http://schemas.microsoft.com/office/drawing/2016/5/12/chartex" xmlns:cx7="http://schemas.microsoft.com/office/drawing/2016/5/13/chartex" xmlns:cx8="http://schemas.microsoft.com/office/drawing/2016/5/14/chartex" xmlns:mc="http://schemas.openxmlformats.org/markup-compatibility/2006" xmlns:aink="http://schemas.microsoft.com/office/drawing/2016/ink" xmlns:am3d="http://schemas.microsoft.com/office/drawing/2017/model3d" xmlns:o="urn:schemas-microsoft-com:office:office" xmlns:r="http://schemas.openxmlformats.org/officeDocument/2006/relationships" xmlns:m="http://schemas.openxmlformats.org/officeDocument/2006/math" xmlns:v="urn:schemas-microsoft-com:vml" xmlns:wp14="http://schemas.microsoft.com/office/word/2010/wordprocessingDrawing" xmlns:wp="http://schemas.openxmlformats.org/drawingml/2006/wordprocessingDrawing" xmlns:w10="urn:schemas-microsoft-com:office:word" xmlns:w="http://schemas.openxmlformats.org/wordprocessingml/2006/main" xmlns:w14="http://schemas.microsoft.com/office/word/2010/wordml" xmlns:w15="http://schemas.microsoft.com/office/word/2012/wordml" xmlns:w16cex="http://schemas.microsoft.com/office/word/2018/wordml/cex" xmlns:w16cid="http://schemas.microsoft.com/office/word/2016/wordml/cid" xmlns:w16="http://schemas.microsoft.com/office/word/2018/wordml" xmlns:w16se="http://schemas.microsoft.com/office/word/2015/wordml/symex" xmlns:wpg="http://schemas.microsoft.com/office/word/2010/wordprocessingGroup" xmlns:wpi="http://schemas.microsoft.com/office/word/2010/wordprocessingInk" xmlns:wne="http://schemas.microsoft.com/office/word/2006/wordml" xmlns:wps="http://schemas.microsoft.com/office/word/2010/wordprocessingShape" mc:Ignorable="w14 w15 w16se w16cid w16 w16cex wp14">
   <w:abstractNum w:abstractNumId="0" w15:restartNumberingAfterBreak="0">
     <w:nsid w:val="0FFA167F"/>
     <w:multiLevelType w:val="hybridMultilevel"/>
@@ -1809,7 +2104,7 @@
   <w:abstractNum w:abstractNumId="6" w15:restartNumberingAfterBreak="0">
     <w:nsid w:val="719943A3"/>
     <w:multiLevelType w:val="hybridMultilevel"/>
-    <w:tmpl w:val="52EC8E5A"/>
+    <w:tmpl w:val="D0E69930"/>
     <w:lvl w:ilvl="0" w:tplc="6FD48D96">
       <w:start w:val="1"/>
       <w:numFmt w:val="upperRoman"/>
@@ -1822,7 +2117,7 @@
         <w:rFonts w:hint="default"/>
       </w:rPr>
     </w:lvl>
-    <w:lvl w:ilvl="1" w:tplc="10090019" w:tentative="1">
+    <w:lvl w:ilvl="1" w:tplc="10090019">
       <w:start w:val="1"/>
       <w:numFmt w:val="lowerLetter"/>
       <w:lvlText w:val="%2."/>
@@ -1831,7 +2126,7 @@
         <w:ind w:left="1364" w:hanging="360"/>
       </w:pPr>
     </w:lvl>
-    <w:lvl w:ilvl="2" w:tplc="1009001B" w:tentative="1">
+    <w:lvl w:ilvl="2" w:tplc="3E1C14C2">
       <w:start w:val="1"/>
       <w:numFmt w:val="lowerRoman"/>
       <w:lvlText w:val="%3."/>
@@ -1839,6 +2134,10 @@
       <w:pPr>
         <w:ind w:left="2084" w:hanging="180"/>
       </w:pPr>
+      <w:rPr>
+        <w:b w:val="0"/>
+        <w:bCs/>
+      </w:rPr>
     </w:lvl>
     <w:lvl w:ilvl="3" w:tplc="1009000F" w:tentative="1">
       <w:start w:val="1"/>
@@ -2012,7 +2311,7 @@
 </file>
 
 <file path=word/styles.xml><?xml version="1.0" encoding="utf-8"?>
-<w:styles xmlns:mc="http://schemas.openxmlformats.org/markup-compatibility/2006" xmlns:r="http://schemas.openxmlformats.org/officeDocument/2006/relationships" xmlns:w="http://schemas.openxmlformats.org/wordprocessingml/2006/main" xmlns:w14="http://schemas.microsoft.com/office/word/2010/wordml" xmlns:w15="http://schemas.microsoft.com/office/word/2012/wordml" xmlns:w16cid="http://schemas.microsoft.com/office/word/2016/wordml/cid" xmlns:w16se="http://schemas.microsoft.com/office/word/2015/wordml/symex" mc:Ignorable="w14 w15 w16se w16cid">
+<w:styles xmlns:mc="http://schemas.openxmlformats.org/markup-compatibility/2006" xmlns:r="http://schemas.openxmlformats.org/officeDocument/2006/relationships" xmlns:w="http://schemas.openxmlformats.org/wordprocessingml/2006/main" xmlns:w14="http://schemas.microsoft.com/office/word/2010/wordml" xmlns:w15="http://schemas.microsoft.com/office/word/2012/wordml" xmlns:w16cex="http://schemas.microsoft.com/office/word/2018/wordml/cex" xmlns:w16cid="http://schemas.microsoft.com/office/word/2016/wordml/cid" xmlns:w16="http://schemas.microsoft.com/office/word/2018/wordml" xmlns:w16se="http://schemas.microsoft.com/office/word/2015/wordml/symex" mc:Ignorable="w14 w15 w16se w16cid w16 w16cex">
   <w:docDefaults>
     <w:rPrDefault>
       <w:rPr>
@@ -2793,7 +3092,7 @@
 </file>
 
 <file path=customXml/itemProps1.xml><?xml version="1.0" encoding="utf-8"?>
-<ds:datastoreItem xmlns:ds="http://schemas.openxmlformats.org/officeDocument/2006/customXml" ds:itemID="{5F972C59-E980-445C-9B61-2F625E62D002}">
+<ds:datastoreItem xmlns:ds="http://schemas.openxmlformats.org/officeDocument/2006/customXml" ds:itemID="{D2DF5BEA-34B7-F94D-AC85-88F2962E9E2C}">
   <ds:schemaRefs>
     <ds:schemaRef ds:uri="http://schemas.openxmlformats.org/officeDocument/2006/bibliography"/>
   </ds:schemaRefs>

</xml_diff>